<commit_message>
word of initial finish
</commit_message>
<xml_diff>
--- a/R08921005_HW4_ver1/R08921005_HW4_ver1.docx
+++ b/R08921005_HW4_ver1/R08921005_HW4_ver1.docx
@@ -10,17 +10,16 @@
         <w:tblLook w:val="04A0" w:firstRow="1" w:lastRow="0" w:firstColumn="1" w:lastColumn="0" w:noHBand="0" w:noVBand="1"/>
       </w:tblPr>
       <w:tblGrid>
-        <w:gridCol w:w="3484"/>
-        <w:gridCol w:w="3486"/>
-        <w:gridCol w:w="3486"/>
+        <w:gridCol w:w="5228"/>
+        <w:gridCol w:w="5228"/>
       </w:tblGrid>
       <w:tr>
         <w:trPr>
-          <w:trHeight w:val="1134"/>
+          <w:trHeight w:val="567"/>
         </w:trPr>
         <w:tc>
           <w:tcPr>
-            <w:tcW w:w="1666" w:type="pct"/>
+            <w:tcW w:w="2500" w:type="pct"/>
             <w:vAlign w:val="center"/>
           </w:tcPr>
           <w:p>
@@ -42,14 +41,19 @@
         </w:tc>
         <w:tc>
           <w:tcPr>
-            <w:tcW w:w="1667" w:type="pct"/>
+            <w:tcW w:w="2500" w:type="pct"/>
             <w:vAlign w:val="center"/>
           </w:tcPr>
           <w:p>
             <w:pPr>
+              <w:pStyle w:val="a8"/>
+              <w:numPr>
+                <w:ilvl w:val="0"/>
+                <w:numId w:val="20"/>
+              </w:numPr>
+              <w:ind w:leftChars="0"/>
               <w:jc w:val="center"/>
               <w:rPr>
-                <w:rFonts w:hint="eastAsia"/>
                 <w:bdr w:val="none" w:sz="0" w:space="0" w:color="auto"/>
                 <w:shd w:val="clear" w:color="auto" w:fill="FAFAFA"/>
               </w:rPr>
@@ -63,36 +67,14 @@
             </w:r>
           </w:p>
         </w:tc>
-        <w:tc>
-          <w:tcPr>
-            <w:tcW w:w="1667" w:type="pct"/>
-            <w:vAlign w:val="center"/>
-          </w:tcPr>
-          <w:p>
-            <w:pPr>
-              <w:jc w:val="center"/>
-              <w:rPr>
-                <w:bdr w:val="none" w:sz="0" w:space="0" w:color="auto"/>
-                <w:shd w:val="clear" w:color="auto" w:fill="FAFAFA"/>
-              </w:rPr>
-            </w:pPr>
-            <w:r>
-              <w:rPr>
-                <w:bdr w:val="none" w:sz="0" w:space="0" w:color="auto"/>
-                <w:shd w:val="clear" w:color="auto" w:fill="FAFAFA"/>
-              </w:rPr>
-              <w:t>closing_lena.bmp</w:t>
-            </w:r>
-          </w:p>
-        </w:tc>
       </w:tr>
       <w:tr>
         <w:trPr>
-          <w:trHeight w:val="3402"/>
+          <w:trHeight w:val="3119"/>
         </w:trPr>
         <w:tc>
           <w:tcPr>
-            <w:tcW w:w="1666" w:type="pct"/>
+            <w:tcW w:w="2500" w:type="pct"/>
             <w:vAlign w:val="center"/>
           </w:tcPr>
           <w:p>
@@ -108,7 +90,7 @@
                 <w:shd w:val="clear" w:color="auto" w:fill="FAFAFA"/>
               </w:rPr>
               <w:drawing>
-                <wp:inline distT="0" distB="0" distL="0" distR="0">
+                <wp:inline distT="0" distB="0" distL="0" distR="0" wp14:anchorId="5AF5597B" wp14:editId="1176AE29">
                   <wp:extent cx="1800000" cy="1800000"/>
                   <wp:effectExtent l="0" t="0" r="0" b="0"/>
                   <wp:docPr id="17" name="圖片 17"/>
@@ -160,7 +142,7 @@
         </w:tc>
         <w:tc>
           <w:tcPr>
-            <w:tcW w:w="1667" w:type="pct"/>
+            <w:tcW w:w="2500" w:type="pct"/>
             <w:vAlign w:val="center"/>
           </w:tcPr>
           <w:p>
@@ -177,10 +159,10 @@
                 <w:shd w:val="clear" w:color="auto" w:fill="FAFAFA"/>
               </w:rPr>
               <w:drawing>
-                <wp:inline distT="0" distB="0" distL="0" distR="0" wp14:anchorId="3F80BC57" wp14:editId="48C62721">
+                <wp:inline distT="0" distB="0" distL="0" distR="0">
                   <wp:extent cx="1800000" cy="1800000"/>
                   <wp:effectExtent l="0" t="0" r="0" b="0"/>
-                  <wp:docPr id="20" name="圖片 20"/>
+                  <wp:docPr id="12" name="圖片 12"/>
                   <wp:cNvGraphicFramePr>
                     <a:graphicFrameLocks xmlns:a="http://schemas.openxmlformats.org/drawingml/2006/main" noChangeAspect="1"/>
                   </wp:cNvGraphicFramePr>
@@ -188,7 +170,7 @@
                     <a:graphicData uri="http://schemas.openxmlformats.org/drawingml/2006/picture">
                       <pic:pic xmlns:pic="http://schemas.openxmlformats.org/drawingml/2006/picture">
                         <pic:nvPicPr>
-                          <pic:cNvPr id="0" name="Picture 2"/>
+                          <pic:cNvPr id="0" name="Picture 14"/>
                           <pic:cNvPicPr>
                             <a:picLocks noChangeAspect="1" noChangeArrowheads="1"/>
                           </pic:cNvPicPr>
@@ -227,16 +209,103 @@
             </w:r>
           </w:p>
         </w:tc>
+      </w:tr>
+      <w:tr>
+        <w:trPr>
+          <w:trHeight w:val="567"/>
+        </w:trPr>
         <w:tc>
           <w:tcPr>
-            <w:tcW w:w="1667" w:type="pct"/>
+            <w:tcW w:w="2500" w:type="pct"/>
+            <w:vAlign w:val="center"/>
+          </w:tcPr>
+          <w:p>
+            <w:pPr>
+              <w:pStyle w:val="a8"/>
+              <w:numPr>
+                <w:ilvl w:val="0"/>
+                <w:numId w:val="20"/>
+              </w:numPr>
+              <w:ind w:leftChars="0"/>
+              <w:jc w:val="center"/>
+              <w:rPr>
+                <w:bdr w:val="none" w:sz="0" w:space="0" w:color="auto"/>
+                <w:shd w:val="clear" w:color="auto" w:fill="FAFAFA"/>
+              </w:rPr>
+            </w:pPr>
+            <w:r>
+              <w:rPr>
+                <w:bdr w:val="none" w:sz="0" w:space="0" w:color="auto"/>
+                <w:shd w:val="clear" w:color="auto" w:fill="FAFAFA"/>
+              </w:rPr>
+              <w:t>erosion_lena</w:t>
+            </w:r>
+            <w:r>
+              <w:rPr>
+                <w:bdr w:val="none" w:sz="0" w:space="0" w:color="auto"/>
+                <w:shd w:val="clear" w:color="auto" w:fill="FAFAFA"/>
+              </w:rPr>
+              <w:t>.bmp</w:t>
+            </w:r>
+          </w:p>
+        </w:tc>
+        <w:tc>
+          <w:tcPr>
+            <w:tcW w:w="2500" w:type="pct"/>
+            <w:vAlign w:val="center"/>
+          </w:tcPr>
+          <w:p>
+            <w:pPr>
+              <w:pStyle w:val="a8"/>
+              <w:numPr>
+                <w:ilvl w:val="0"/>
+                <w:numId w:val="20"/>
+              </w:numPr>
+              <w:ind w:leftChars="0"/>
+              <w:jc w:val="center"/>
+              <w:rPr>
+                <w:bdr w:val="none" w:sz="0" w:space="0" w:color="auto"/>
+                <w:shd w:val="clear" w:color="auto" w:fill="FAFAFA"/>
+              </w:rPr>
+            </w:pPr>
+            <w:r>
+              <w:rPr>
+                <w:bdr w:val="none" w:sz="0" w:space="0" w:color="auto"/>
+                <w:shd w:val="clear" w:color="auto" w:fill="FAFAFA"/>
+              </w:rPr>
+              <w:t>opening_lena</w:t>
+            </w:r>
+            <w:r>
+              <w:rPr>
+                <w:rFonts w:hint="eastAsia"/>
+                <w:bdr w:val="none" w:sz="0" w:space="0" w:color="auto"/>
+                <w:shd w:val="clear" w:color="auto" w:fill="FAFAFA"/>
+              </w:rPr>
+              <w:t>.b</w:t>
+            </w:r>
+            <w:r>
+              <w:rPr>
+                <w:bdr w:val="none" w:sz="0" w:space="0" w:color="auto"/>
+                <w:shd w:val="clear" w:color="auto" w:fill="FAFAFA"/>
+              </w:rPr>
+              <w:t>mp</w:t>
+            </w:r>
+          </w:p>
+        </w:tc>
+      </w:tr>
+      <w:tr>
+        <w:trPr>
+          <w:trHeight w:val="3119"/>
+        </w:trPr>
+        <w:tc>
+          <w:tcPr>
+            <w:tcW w:w="2500" w:type="pct"/>
             <w:vAlign w:val="center"/>
           </w:tcPr>
           <w:p>
             <w:pPr>
               <w:jc w:val="center"/>
               <w:rPr>
-                <w:noProof/>
                 <w:shd w:val="clear" w:color="auto" w:fill="FAFAFA"/>
               </w:rPr>
             </w:pPr>
@@ -249,7 +318,7 @@
                 <wp:inline distT="0" distB="0" distL="0" distR="0">
                   <wp:extent cx="1800000" cy="1800000"/>
                   <wp:effectExtent l="0" t="0" r="0" b="0"/>
-                  <wp:docPr id="21" name="圖片 21"/>
+                  <wp:docPr id="10" name="圖片 10"/>
                   <wp:cNvGraphicFramePr>
                     <a:graphicFrameLocks xmlns:a="http://schemas.openxmlformats.org/drawingml/2006/main" noChangeAspect="1"/>
                   </wp:cNvGraphicFramePr>
@@ -257,7 +326,7 @@
                     <a:graphicData uri="http://schemas.openxmlformats.org/drawingml/2006/picture">
                       <pic:pic xmlns:pic="http://schemas.openxmlformats.org/drawingml/2006/picture">
                         <pic:nvPicPr>
-                          <pic:cNvPr id="0" name="Picture 3"/>
+                          <pic:cNvPr id="0" name="Picture 12"/>
                           <pic:cNvPicPr>
                             <a:picLocks noChangeAspect="1" noChangeArrowheads="1"/>
                           </pic:cNvPicPr>
@@ -296,50 +365,9 @@
             </w:r>
           </w:p>
         </w:tc>
-      </w:tr>
-      <w:tr>
-        <w:trPr>
-          <w:trHeight w:val="1134"/>
-        </w:trPr>
         <w:tc>
           <w:tcPr>
-            <w:tcW w:w="1666" w:type="pct"/>
-            <w:vAlign w:val="center"/>
-          </w:tcPr>
-          <w:p>
-            <w:pPr>
-              <w:jc w:val="center"/>
-              <w:rPr>
-                <w:shd w:val="clear" w:color="auto" w:fill="FAFAFA"/>
-              </w:rPr>
-            </w:pPr>
-            <w:r>
-              <w:rPr>
-                <w:bdr w:val="none" w:sz="0" w:space="0" w:color="auto"/>
-                <w:shd w:val="clear" w:color="auto" w:fill="FAFAFA"/>
-              </w:rPr>
-              <w:t>opening_lena</w:t>
-            </w:r>
-            <w:r>
-              <w:rPr>
-                <w:rFonts w:hint="eastAsia"/>
-                <w:bdr w:val="none" w:sz="0" w:space="0" w:color="auto"/>
-                <w:shd w:val="clear" w:color="auto" w:fill="FAFAFA"/>
-              </w:rPr>
-              <w:t>.b</w:t>
-            </w:r>
-            <w:r>
-              <w:rPr>
-                <w:bdr w:val="none" w:sz="0" w:space="0" w:color="auto"/>
-                <w:shd w:val="clear" w:color="auto" w:fill="FAFAFA"/>
-              </w:rPr>
-              <w:t>mp</w:t>
-            </w:r>
-          </w:p>
-        </w:tc>
-        <w:tc>
-          <w:tcPr>
-            <w:tcW w:w="1667" w:type="pct"/>
+            <w:tcW w:w="2500" w:type="pct"/>
             <w:vAlign w:val="center"/>
           </w:tcPr>
           <w:p>
@@ -347,58 +375,6 @@
               <w:jc w:val="center"/>
               <w:rPr>
                 <w:noProof/>
-                <w:bdr w:val="none" w:sz="0" w:space="0" w:color="auto"/>
-                <w:shd w:val="clear" w:color="auto" w:fill="FAFAFA"/>
-              </w:rPr>
-            </w:pPr>
-            <w:r>
-              <w:rPr>
-                <w:noProof/>
-                <w:bdr w:val="none" w:sz="0" w:space="0" w:color="auto"/>
-                <w:shd w:val="clear" w:color="auto" w:fill="FAFAFA"/>
-              </w:rPr>
-              <w:t>closing_lena.bmp</w:t>
-            </w:r>
-          </w:p>
-        </w:tc>
-        <w:tc>
-          <w:tcPr>
-            <w:tcW w:w="1667" w:type="pct"/>
-            <w:vAlign w:val="center"/>
-          </w:tcPr>
-          <w:p>
-            <w:pPr>
-              <w:jc w:val="center"/>
-              <w:rPr>
-                <w:noProof/>
-                <w:bdr w:val="none" w:sz="0" w:space="0" w:color="auto"/>
-                <w:shd w:val="clear" w:color="auto" w:fill="FAFAFA"/>
-              </w:rPr>
-            </w:pPr>
-            <w:r>
-              <w:rPr>
-                <w:noProof/>
-                <w:bdr w:val="none" w:sz="0" w:space="0" w:color="auto"/>
-                <w:shd w:val="clear" w:color="auto" w:fill="FAFAFA"/>
-              </w:rPr>
-              <w:t>hitmiss_lena.bmp</w:t>
-            </w:r>
-          </w:p>
-        </w:tc>
-      </w:tr>
-      <w:tr>
-        <w:trPr>
-          <w:trHeight w:val="3402"/>
-        </w:trPr>
-        <w:tc>
-          <w:tcPr>
-            <w:tcW w:w="1666" w:type="pct"/>
-            <w:vAlign w:val="center"/>
-          </w:tcPr>
-          <w:p>
-            <w:pPr>
-              <w:jc w:val="center"/>
-              <w:rPr>
                 <w:shd w:val="clear" w:color="auto" w:fill="FAFAFA"/>
               </w:rPr>
             </w:pPr>
@@ -411,7 +387,7 @@
                 <wp:inline distT="0" distB="0" distL="0" distR="0">
                   <wp:extent cx="1800000" cy="1800000"/>
                   <wp:effectExtent l="0" t="0" r="0" b="0"/>
-                  <wp:docPr id="23" name="圖片 23"/>
+                  <wp:docPr id="13" name="圖片 13"/>
                   <wp:cNvGraphicFramePr>
                     <a:graphicFrameLocks xmlns:a="http://schemas.openxmlformats.org/drawingml/2006/main" noChangeAspect="1"/>
                   </wp:cNvGraphicFramePr>
@@ -419,7 +395,7 @@
                     <a:graphicData uri="http://schemas.openxmlformats.org/drawingml/2006/picture">
                       <pic:pic xmlns:pic="http://schemas.openxmlformats.org/drawingml/2006/picture">
                         <pic:nvPicPr>
-                          <pic:cNvPr id="0" name="Picture 5"/>
+                          <pic:cNvPr id="0" name="Picture 15"/>
                           <pic:cNvPicPr>
                             <a:picLocks noChangeAspect="1" noChangeArrowheads="1"/>
                           </pic:cNvPicPr>
@@ -458,9 +434,87 @@
             </w:r>
           </w:p>
         </w:tc>
+      </w:tr>
+      <w:tr>
+        <w:trPr>
+          <w:trHeight w:val="567"/>
+        </w:trPr>
         <w:tc>
           <w:tcPr>
-            <w:tcW w:w="1667" w:type="pct"/>
+            <w:tcW w:w="2500" w:type="pct"/>
+            <w:vAlign w:val="center"/>
+          </w:tcPr>
+          <w:p>
+            <w:pPr>
+              <w:pStyle w:val="a8"/>
+              <w:numPr>
+                <w:ilvl w:val="0"/>
+                <w:numId w:val="20"/>
+              </w:numPr>
+              <w:ind w:leftChars="0"/>
+              <w:jc w:val="center"/>
+              <w:rPr>
+                <w:noProof/>
+                <w:bdr w:val="none" w:sz="0" w:space="0" w:color="auto"/>
+                <w:shd w:val="clear" w:color="auto" w:fill="FAFAFA"/>
+              </w:rPr>
+            </w:pPr>
+            <w:r>
+              <w:rPr>
+                <w:noProof/>
+                <w:bdr w:val="none" w:sz="0" w:space="0" w:color="auto"/>
+                <w:shd w:val="clear" w:color="auto" w:fill="FAFAFA"/>
+              </w:rPr>
+              <w:t>closing_.bmp</w:t>
+            </w:r>
+          </w:p>
+        </w:tc>
+        <w:tc>
+          <w:tcPr>
+            <w:tcW w:w="2500" w:type="pct"/>
+            <w:vAlign w:val="center"/>
+          </w:tcPr>
+          <w:p>
+            <w:pPr>
+              <w:pStyle w:val="a8"/>
+              <w:numPr>
+                <w:ilvl w:val="0"/>
+                <w:numId w:val="20"/>
+              </w:numPr>
+              <w:ind w:leftChars="0"/>
+              <w:jc w:val="center"/>
+              <w:rPr>
+                <w:noProof/>
+                <w:bdr w:val="none" w:sz="0" w:space="0" w:color="auto"/>
+                <w:shd w:val="clear" w:color="auto" w:fill="FAFAFA"/>
+              </w:rPr>
+            </w:pPr>
+            <w:r>
+              <w:rPr>
+                <w:noProof/>
+                <w:bdr w:val="none" w:sz="0" w:space="0" w:color="auto"/>
+                <w:shd w:val="clear" w:color="auto" w:fill="FAFAFA"/>
+              </w:rPr>
+              <w:t>hitmiss_lena</w:t>
+            </w:r>
+            <w:r>
+              <w:rPr>
+                <w:noProof/>
+                <w:bdr w:val="none" w:sz="0" w:space="0" w:color="auto"/>
+                <w:shd w:val="clear" w:color="auto" w:fill="FAFAFA"/>
+              </w:rPr>
+              <w:t>.bmp</w:t>
+            </w:r>
+          </w:p>
+        </w:tc>
+      </w:tr>
+      <w:tr>
+        <w:trPr>
+          <w:trHeight w:val="3119"/>
+        </w:trPr>
+        <w:tc>
+          <w:tcPr>
+            <w:tcW w:w="2500" w:type="pct"/>
             <w:vAlign w:val="center"/>
           </w:tcPr>
           <w:p>
@@ -480,7 +534,7 @@
                 <wp:inline distT="0" distB="0" distL="0" distR="0">
                   <wp:extent cx="1800000" cy="1800000"/>
                   <wp:effectExtent l="0" t="0" r="0" b="0"/>
-                  <wp:docPr id="24" name="圖片 24"/>
+                  <wp:docPr id="14" name="圖片 14"/>
                   <wp:cNvGraphicFramePr>
                     <a:graphicFrameLocks xmlns:a="http://schemas.openxmlformats.org/drawingml/2006/main" noChangeAspect="1"/>
                   </wp:cNvGraphicFramePr>
@@ -488,7 +542,7 @@
                     <a:graphicData uri="http://schemas.openxmlformats.org/drawingml/2006/picture">
                       <pic:pic xmlns:pic="http://schemas.openxmlformats.org/drawingml/2006/picture">
                         <pic:nvPicPr>
-                          <pic:cNvPr id="0" name="Picture 6"/>
+                          <pic:cNvPr id="0" name="Picture 16"/>
                           <pic:cNvPicPr>
                             <a:picLocks noChangeAspect="1" noChangeArrowheads="1"/>
                           </pic:cNvPicPr>
@@ -529,7 +583,7 @@
         </w:tc>
         <w:tc>
           <w:tcPr>
-            <w:tcW w:w="1667" w:type="pct"/>
+            <w:tcW w:w="2500" w:type="pct"/>
             <w:vAlign w:val="center"/>
           </w:tcPr>
           <w:p>
@@ -543,14 +597,13 @@
             <w:r>
               <w:rPr>
                 <w:noProof/>
-                <w:bdr w:val="none" w:sz="0" w:space="0" w:color="auto"/>
                 <w:shd w:val="clear" w:color="auto" w:fill="FAFAFA"/>
               </w:rPr>
               <w:drawing>
-                <wp:inline distT="0" distB="0" distL="0" distR="0" wp14:anchorId="03E516B7" wp14:editId="06A50B9A">
+                <wp:inline distT="0" distB="0" distL="0" distR="0">
                   <wp:extent cx="1800000" cy="1800000"/>
                   <wp:effectExtent l="0" t="0" r="0" b="0"/>
-                  <wp:docPr id="22" name="圖片 22"/>
+                  <wp:docPr id="9" name="圖片 9"/>
                   <wp:cNvGraphicFramePr>
                     <a:graphicFrameLocks xmlns:a="http://schemas.openxmlformats.org/drawingml/2006/main" noChangeAspect="1"/>
                   </wp:cNvGraphicFramePr>
@@ -558,7 +611,7 @@
                     <a:graphicData uri="http://schemas.openxmlformats.org/drawingml/2006/picture">
                       <pic:pic xmlns:pic="http://schemas.openxmlformats.org/drawingml/2006/picture">
                         <pic:nvPicPr>
-                          <pic:cNvPr id="0" name="Picture 4"/>
+                          <pic:cNvPr id="0" name="Picture 11"/>
                           <pic:cNvPicPr>
                             <a:picLocks noChangeAspect="1" noChangeArrowheads="1"/>
                           </pic:cNvPicPr>
@@ -621,7 +674,6 @@
           <w:tab w:val="left" w:pos="13740"/>
           <w:tab w:val="left" w:pos="14656"/>
         </w:tabs>
-        <w:spacing w:line="540" w:lineRule="atLeast"/>
       </w:pPr>
       <w:r>
         <w:rPr>
@@ -644,6 +696,17 @@
           <w:lang w:val="en"/>
         </w:rPr>
         <w:t>s</w:t>
+      </w:r>
+      <w:r>
+        <w:rPr>
+          <w:rFonts w:cs="細明體"/>
+          <w:color w:val="222222"/>
+          <w:kern w:val="0"/>
+          <w:sz w:val="42"/>
+          <w:szCs w:val="42"/>
+          <w:lang w:val="en"/>
+        </w:rPr>
+        <w:t>wer</w:t>
       </w:r>
     </w:p>
     <w:p>
@@ -686,7 +749,7 @@
         </w:tabs>
         <w:spacing w:line="540" w:lineRule="atLeast"/>
         <w:rPr>
-          <w:rFonts w:cs="細明體" w:hint="eastAsia"/>
+          <w:rFonts w:cs="細明體"/>
           <w:color w:val="222222"/>
           <w:kern w:val="0"/>
           <w:sz w:val="42"/>
@@ -768,19 +831,7 @@
         <w:rPr>
           <w:bdr w:val="none" w:sz="0" w:space="0" w:color="auto"/>
         </w:rPr>
-        <w:t>(</w:t>
-      </w:r>
-      <w:r>
-        <w:rPr>
-          <w:bdr w:val="none" w:sz="0" w:space="0" w:color="auto"/>
-        </w:rPr>
-        <w:t>a</w:t>
-      </w:r>
-      <w:r>
-        <w:rPr>
-          <w:bdr w:val="none" w:sz="0" w:space="0" w:color="auto"/>
-        </w:rPr>
-        <w:t>)</w:t>
+        <w:t>(a)</w:t>
       </w:r>
       <w:r>
         <w:rPr>
@@ -792,55 +843,7 @@
         <w:rPr>
           <w:bdr w:val="none" w:sz="0" w:space="0" w:color="auto"/>
         </w:rPr>
-        <w:t>Dilation</w:t>
-      </w:r>
-      <w:r>
-        <w:rPr>
-          <w:bdr w:val="none" w:sz="0" w:space="0" w:color="auto"/>
-        </w:rPr>
-        <w:t xml:space="preserve"> </w:t>
-      </w:r>
-      <w:r>
-        <w:rPr>
-          <w:bdr w:val="none" w:sz="0" w:space="0" w:color="auto"/>
-        </w:rPr>
-        <w:t>(b) Erosion</w:t>
-      </w:r>
-      <w:r>
-        <w:rPr>
-          <w:bdr w:val="none" w:sz="0" w:space="0" w:color="auto"/>
-        </w:rPr>
-        <w:t xml:space="preserve"> </w:t>
-      </w:r>
-      <w:r>
-        <w:rPr>
-          <w:bdr w:val="none" w:sz="0" w:space="0" w:color="auto"/>
-        </w:rPr>
-        <w:t>(c) Opening</w:t>
-      </w:r>
-      <w:r>
-        <w:rPr>
-          <w:bdr w:val="none" w:sz="0" w:space="0" w:color="auto"/>
-        </w:rPr>
-        <w:t xml:space="preserve"> </w:t>
-      </w:r>
-      <w:r>
-        <w:rPr>
-          <w:bdr w:val="none" w:sz="0" w:space="0" w:color="auto"/>
-        </w:rPr>
-        <w:t>(d) Closing</w:t>
-      </w:r>
-      <w:r>
-        <w:rPr>
-          <w:bdr w:val="none" w:sz="0" w:space="0" w:color="auto"/>
-        </w:rPr>
-        <w:t xml:space="preserve"> </w:t>
-      </w:r>
-      <w:r>
-        <w:rPr>
-          <w:bdr w:val="none" w:sz="0" w:space="0" w:color="auto"/>
-        </w:rPr>
-        <w:t>(e) Hit-and-miss transform</w:t>
+        <w:t>Dilation (b) Erosion (c) Opening (d) Closing (e) Hit-and-miss transform</w:t>
       </w:r>
     </w:p>
     <w:p>
@@ -952,7 +955,6 @@
         <w:ind w:leftChars="0" w:left="964" w:hanging="482"/>
         <w:jc w:val="both"/>
         <w:rPr>
-          <w:rFonts w:hint="eastAsia"/>
           <w:bdr w:val="none" w:sz="0" w:space="0" w:color="auto"/>
         </w:rPr>
       </w:pPr>
@@ -975,7 +977,6 @@
         <w:ind w:leftChars="0"/>
         <w:jc w:val="both"/>
         <w:rPr>
-          <w:rFonts w:hint="eastAsia"/>
           <w:bdr w:val="none" w:sz="0" w:space="0" w:color="auto"/>
         </w:rPr>
       </w:pPr>
@@ -1004,10 +1005,10 @@
             <v:path o:extrusionok="f" gradientshapeok="t" o:connecttype="rect"/>
             <o:lock v:ext="edit" aspectratio="t"/>
           </v:shapetype>
-          <v:shape id="_x0000_i1217" type="#_x0000_t75" style="width:46pt;height:14pt" o:ole="">
+          <v:shape id="_x0000_i1025" type="#_x0000_t75" style="width:45.8pt;height:14.2pt" o:ole="">
             <v:imagedata r:id="rId14" o:title=""/>
           </v:shape>
-          <o:OLEObject Type="Embed" ProgID="Equation.DSMT4" ShapeID="_x0000_i1217" DrawAspect="Content" ObjectID="_1633022148" r:id="rId15"/>
+          <o:OLEObject Type="Embed" ProgID="Equation.DSMT4" ShapeID="_x0000_i1025" DrawAspect="Content" ObjectID="_1633076224" r:id="rId15"/>
         </w:object>
       </w:r>
       <w:bookmarkEnd w:id="0"/>
@@ -1034,10 +1035,10 @@
           <w:bdr w:val="none" w:sz="0" w:space="0" w:color="auto"/>
         </w:rPr>
         <w:object w:dxaOrig="5340" w:dyaOrig="440">
-          <v:shape id="_x0000_i1089" type="#_x0000_t75" style="width:267pt;height:22pt" o:ole="">
+          <v:shape id="_x0000_i1026" type="#_x0000_t75" style="width:267.25pt;height:21.8pt" o:ole="">
             <v:imagedata r:id="rId16" o:title=""/>
           </v:shape>
-          <o:OLEObject Type="Embed" ProgID="Equation.DSMT4" ShapeID="_x0000_i1089" DrawAspect="Content" ObjectID="_1633022149" r:id="rId17"/>
+          <o:OLEObject Type="Embed" ProgID="Equation.DSMT4" ShapeID="_x0000_i1026" DrawAspect="Content" ObjectID="_1633076225" r:id="rId17"/>
         </w:object>
       </w:r>
     </w:p>
@@ -1052,7 +1053,6 @@
         <w:ind w:leftChars="0"/>
         <w:jc w:val="both"/>
         <w:rPr>
-          <w:rFonts w:hint="eastAsia"/>
           <w:bdr w:val="none" w:sz="0" w:space="0" w:color="auto"/>
         </w:rPr>
       </w:pPr>
@@ -1062,10 +1062,10 @@
           <w:bdr w:val="none" w:sz="0" w:space="0" w:color="auto"/>
         </w:rPr>
         <w:object w:dxaOrig="880" w:dyaOrig="279">
-          <v:shape id="_x0000_i1095" type="#_x0000_t75" style="width:44pt;height:14pt" o:ole="">
+          <v:shape id="_x0000_i1027" type="#_x0000_t75" style="width:44.2pt;height:14.2pt" o:ole="">
             <v:imagedata r:id="rId18" o:title=""/>
           </v:shape>
-          <o:OLEObject Type="Embed" ProgID="Equation.DSMT4" ShapeID="_x0000_i1095" DrawAspect="Content" ObjectID="_1633022150" r:id="rId19"/>
+          <o:OLEObject Type="Embed" ProgID="Equation.DSMT4" ShapeID="_x0000_i1027" DrawAspect="Content" ObjectID="_1633076226" r:id="rId19"/>
         </w:object>
       </w:r>
       <w:r>
@@ -1091,10 +1091,10 @@
           <w:bdr w:val="none" w:sz="0" w:space="0" w:color="auto"/>
         </w:rPr>
         <w:object w:dxaOrig="4440" w:dyaOrig="440">
-          <v:shape id="_x0000_i1107" type="#_x0000_t75" style="width:222pt;height:22pt" o:ole="">
+          <v:shape id="_x0000_i1028" type="#_x0000_t75" style="width:222pt;height:21.8pt" o:ole="">
             <v:imagedata r:id="rId20" o:title=""/>
           </v:shape>
-          <o:OLEObject Type="Embed" ProgID="Equation.DSMT4" ShapeID="_x0000_i1107" DrawAspect="Content" ObjectID="_1633022151" r:id="rId21"/>
+          <o:OLEObject Type="Embed" ProgID="Equation.DSMT4" ShapeID="_x0000_i1028" DrawAspect="Content" ObjectID="_1633076227" r:id="rId21"/>
         </w:object>
       </w:r>
     </w:p>
@@ -1118,10 +1118,10 @@
           <w:bdr w:val="none" w:sz="0" w:space="0" w:color="auto"/>
         </w:rPr>
         <w:object w:dxaOrig="940" w:dyaOrig="320">
-          <v:shape id="_x0000_i1113" type="#_x0000_t75" style="width:47pt;height:16pt" o:ole="">
+          <v:shape id="_x0000_i1029" type="#_x0000_t75" style="width:47.45pt;height:15.8pt" o:ole="">
             <v:imagedata r:id="rId22" o:title=""/>
           </v:shape>
-          <o:OLEObject Type="Embed" ProgID="Equation.DSMT4" ShapeID="_x0000_i1113" DrawAspect="Content" ObjectID="_1633022152" r:id="rId23"/>
+          <o:OLEObject Type="Embed" ProgID="Equation.DSMT4" ShapeID="_x0000_i1029" DrawAspect="Content" ObjectID="_1633076228" r:id="rId23"/>
         </w:object>
       </w:r>
       <w:r>
@@ -1147,10 +1147,10 @@
           <w:bdr w:val="none" w:sz="0" w:space="0" w:color="auto"/>
         </w:rPr>
         <w:object w:dxaOrig="2060" w:dyaOrig="320">
-          <v:shape id="_x0000_i1125" type="#_x0000_t75" style="width:103pt;height:16pt" o:ole="">
+          <v:shape id="_x0000_i1030" type="#_x0000_t75" style="width:102.55pt;height:15.8pt" o:ole="">
             <v:imagedata r:id="rId24" o:title=""/>
           </v:shape>
-          <o:OLEObject Type="Embed" ProgID="Equation.DSMT4" ShapeID="_x0000_i1125" DrawAspect="Content" ObjectID="_1633022153" r:id="rId25"/>
+          <o:OLEObject Type="Embed" ProgID="Equation.DSMT4" ShapeID="_x0000_i1030" DrawAspect="Content" ObjectID="_1633076229" r:id="rId25"/>
         </w:object>
       </w:r>
       <w:r>
@@ -1180,10 +1180,10 @@
           <w:bdr w:val="none" w:sz="0" w:space="0" w:color="auto"/>
         </w:rPr>
         <w:object w:dxaOrig="859" w:dyaOrig="320">
-          <v:shape id="_x0000_i1127" type="#_x0000_t75" style="width:43pt;height:16pt" o:ole="">
+          <v:shape id="_x0000_i1031" type="#_x0000_t75" style="width:42.55pt;height:15.8pt" o:ole="">
             <v:imagedata r:id="rId26" o:title=""/>
           </v:shape>
-          <o:OLEObject Type="Embed" ProgID="Equation.DSMT4" ShapeID="_x0000_i1127" DrawAspect="Content" ObjectID="_1633022154" r:id="rId27"/>
+          <o:OLEObject Type="Embed" ProgID="Equation.DSMT4" ShapeID="_x0000_i1031" DrawAspect="Content" ObjectID="_1633076230" r:id="rId27"/>
         </w:object>
       </w:r>
       <w:r>
@@ -1208,11 +1208,11 @@
           <w:position w:val="-10"/>
           <w:bdr w:val="none" w:sz="0" w:space="0" w:color="auto"/>
         </w:rPr>
-        <w:object w:dxaOrig="2060" w:dyaOrig="320">
-          <v:shape id="_x0000_i1133" type="#_x0000_t75" style="width:103pt;height:16pt" o:ole="">
+        <w:object w:dxaOrig="1980" w:dyaOrig="320">
+          <v:shape id="_x0000_i1036" type="#_x0000_t75" style="width:98.75pt;height:15.8pt" o:ole="">
             <v:imagedata r:id="rId28" o:title=""/>
           </v:shape>
-          <o:OLEObject Type="Embed" ProgID="Equation.DSMT4" ShapeID="_x0000_i1133" DrawAspect="Content" ObjectID="_1633022155" r:id="rId29"/>
+          <o:OLEObject Type="Embed" ProgID="Equation.DSMT4" ShapeID="_x0000_i1036" DrawAspect="Content" ObjectID="_1633076231" r:id="rId29"/>
         </w:object>
       </w:r>
       <w:r>
@@ -1242,10 +1242,10 @@
           <w:bdr w:val="none" w:sz="0" w:space="0" w:color="auto"/>
         </w:rPr>
         <w:object w:dxaOrig="1400" w:dyaOrig="279">
-          <v:shape id="_x0000_i1139" type="#_x0000_t75" style="width:70pt;height:14pt" o:ole="">
+          <v:shape id="_x0000_i1033" type="#_x0000_t75" style="width:69.8pt;height:14.2pt" o:ole="">
             <v:imagedata r:id="rId30" o:title=""/>
           </v:shape>
-          <o:OLEObject Type="Embed" ProgID="Equation.DSMT4" ShapeID="_x0000_i1139" DrawAspect="Content" ObjectID="_1633022156" r:id="rId31"/>
+          <o:OLEObject Type="Embed" ProgID="Equation.DSMT4" ShapeID="_x0000_i1033" DrawAspect="Content" ObjectID="_1633076232" r:id="rId31"/>
         </w:object>
       </w:r>
       <w:r>
@@ -1262,7 +1262,6 @@
         <w:ind w:leftChars="0" w:left="1924" w:firstLine="476"/>
         <w:jc w:val="both"/>
         <w:rPr>
-          <w:rFonts w:hint="eastAsia"/>
           <w:bdr w:val="none" w:sz="0" w:space="0" w:color="auto"/>
         </w:rPr>
       </w:pPr>
@@ -1272,10 +1271,10 @@
           <w:bdr w:val="none" w:sz="0" w:space="0" w:color="auto"/>
         </w:rPr>
         <w:object w:dxaOrig="3200" w:dyaOrig="360">
-          <v:shape id="_x0000_i1141" type="#_x0000_t75" style="width:160pt;height:18pt" o:ole="">
+          <v:shape id="_x0000_i1034" type="#_x0000_t75" style="width:159.8pt;height:18pt" o:ole="">
             <v:imagedata r:id="rId32" o:title=""/>
           </v:shape>
-          <o:OLEObject Type="Embed" ProgID="Equation.DSMT4" ShapeID="_x0000_i1141" DrawAspect="Content" ObjectID="_1633022157" r:id="rId33"/>
+          <o:OLEObject Type="Embed" ProgID="Equation.DSMT4" ShapeID="_x0000_i1034" DrawAspect="Content" ObjectID="_1633076233" r:id="rId33"/>
         </w:object>
       </w:r>
       <w:r>
@@ -1296,22 +1295,47 @@
         <w:ind w:leftChars="0" w:left="964" w:hanging="482"/>
         <w:jc w:val="both"/>
         <w:rPr>
+          <w:bdr w:val="none" w:sz="0" w:space="0" w:color="auto"/>
+        </w:rPr>
+      </w:pPr>
+      <w:r>
+        <w:rPr>
           <w:rFonts w:hint="eastAsia"/>
           <w:bdr w:val="none" w:sz="0" w:space="0" w:color="auto"/>
         </w:rPr>
-      </w:pPr>
+        <w:t>本次作業使用p</w:t>
+      </w:r>
+      <w:r>
+        <w:rPr>
+          <w:bdr w:val="none" w:sz="0" w:space="0" w:color="auto"/>
+        </w:rPr>
+        <w:t>ython</w:t>
+      </w:r>
       <w:r>
         <w:rPr>
           <w:rFonts w:hint="eastAsia"/>
           <w:bdr w:val="none" w:sz="0" w:space="0" w:color="auto"/>
         </w:rPr>
-        <w:t>本次作業使用p</w:t>
-      </w:r>
-      <w:r>
-        <w:rPr>
-          <w:bdr w:val="none" w:sz="0" w:space="0" w:color="auto"/>
-        </w:rPr>
-        <w:t>ython</w:t>
+        <w:t>,</w:t>
+      </w:r>
+      <w:r>
+        <w:rPr>
+          <w:bdr w:val="none" w:sz="0" w:space="0" w:color="auto"/>
+        </w:rPr>
+        <w:t xml:space="preserve"> IDE </w:t>
+      </w:r>
+      <w:r>
+        <w:rPr>
+          <w:rFonts w:hint="eastAsia"/>
+          <w:bdr w:val="none" w:sz="0" w:space="0" w:color="auto"/>
+        </w:rPr>
+        <w:t>使用Sp</w:t>
+      </w:r>
+      <w:r>
+        <w:rPr>
+          <w:bdr w:val="none" w:sz="0" w:space="0" w:color="auto"/>
+        </w:rPr>
+        <w:t>yder</w:t>
       </w:r>
     </w:p>
     <w:p>
@@ -1334,7 +1358,7 @@
           <w:sz w:val="23"/>
           <w:szCs w:val="23"/>
         </w:rPr>
-        <w:t>Source Code [R08921005_HW</w:t>
+        <w:t>Source Code [HW</w:t>
       </w:r>
       <w:r>
         <w:rPr>
@@ -1344,13 +1368,23 @@
         </w:rPr>
         <w:t>4</w:t>
       </w:r>
+      <w:bookmarkStart w:id="1" w:name="_GoBack"/>
+      <w:bookmarkEnd w:id="1"/>
       <w:r>
         <w:rPr>
           <w:rFonts w:hAnsi="微軟正黑體"/>
           <w:sz w:val="23"/>
           <w:szCs w:val="23"/>
         </w:rPr>
-        <w:t>_ver1.py]</w:t>
+        <w:t>.py</w:t>
+      </w:r>
+      <w:r>
+        <w:rPr>
+          <w:rFonts w:hAnsi="微軟正黑體"/>
+          <w:sz w:val="23"/>
+          <w:szCs w:val="23"/>
+        </w:rPr>
+        <w:t>]</w:t>
       </w:r>
       <w:r>
         <w:rPr>
@@ -1367,13 +1401,11 @@
         <w:spacing w:line="276" w:lineRule="auto"/>
         <w:ind w:left="960"/>
         <w:rPr>
-          <w:rFonts w:hAnsi="微軟正黑體" w:hint="eastAsia"/>
+          <w:rFonts w:hAnsi="微軟正黑體"/>
           <w:sz w:val="23"/>
           <w:szCs w:val="23"/>
         </w:rPr>
       </w:pPr>
-      <w:bookmarkStart w:id="1" w:name="_GoBack"/>
-      <w:bookmarkEnd w:id="1"/>
     </w:p>
     <w:sectPr>
       <w:headerReference w:type="default" r:id="rId34"/>
@@ -1692,6 +1724,95 @@
 <file path=word/numbering.xml><?xml version="1.0" encoding="utf-8"?>
 <w:numbering xmlns:wpc="http://schemas.microsoft.com/office/word/2010/wordprocessingCanvas" xmlns:cx="http://schemas.microsoft.com/office/drawing/2014/chartex" xmlns:cx1="http://schemas.microsoft.com/office/drawing/2015/9/8/chartex" xmlns:cx2="http://schemas.microsoft.com/office/drawing/2015/10/21/chartex" xmlns:cx3="http://schemas.microsoft.com/office/drawing/2016/5/9/chartex" xmlns:cx4="http://schemas.microsoft.com/office/drawing/2016/5/10/chartex" xmlns:cx5="http://schemas.microsoft.com/office/drawing/2016/5/11/chartex" xmlns:cx6="http://schemas.microsoft.com/office/drawing/2016/5/12/chartex" xmlns:cx7="http://schemas.microsoft.com/office/drawing/2016/5/13/chartex" xmlns:cx8="http://schemas.microsoft.com/office/drawing/2016/5/14/chartex" xmlns:mc="http://schemas.openxmlformats.org/markup-compatibility/2006" xmlns:aink="http://schemas.microsoft.com/office/drawing/2016/ink" xmlns:am3d="http://schemas.microsoft.com/office/drawing/2017/model3d" xmlns:o="urn:schemas-microsoft-com:office:office" xmlns:r="http://schemas.openxmlformats.org/officeDocument/2006/relationships" xmlns:m="http://schemas.openxmlformats.org/officeDocument/2006/math" xmlns:v="urn:schemas-microsoft-com:vml" xmlns:wp14="http://schemas.microsoft.com/office/word/2010/wordprocessingDrawing" xmlns:wp="http://schemas.openxmlformats.org/drawingml/2006/wordprocessingDrawing" xmlns:w10="urn:schemas-microsoft-com:office:word" xmlns:w="http://schemas.openxmlformats.org/wordprocessingml/2006/main" xmlns:w14="http://schemas.microsoft.com/office/word/2010/wordml" xmlns:w15="http://schemas.microsoft.com/office/word/2012/wordml" xmlns:w16cid="http://schemas.microsoft.com/office/word/2016/wordml/cid" xmlns:w16se="http://schemas.microsoft.com/office/word/2015/wordml/symex" xmlns:wpg="http://schemas.microsoft.com/office/word/2010/wordprocessingGroup" xmlns:wpi="http://schemas.microsoft.com/office/word/2010/wordprocessingInk" xmlns:wne="http://schemas.microsoft.com/office/word/2006/wordml" xmlns:wps="http://schemas.microsoft.com/office/word/2010/wordprocessingShape" mc:Ignorable="w14 w15 w16se w16cid wp14">
   <w:abstractNum w:abstractNumId="0" w15:restartNumberingAfterBreak="0">
+    <w:nsid w:val="03C83F2F"/>
+    <w:multiLevelType w:val="hybridMultilevel"/>
+    <w:tmpl w:val="FFFC04D4"/>
+    <w:lvl w:ilvl="0" w:tplc="E9A4C0FE">
+      <w:start w:val="1"/>
+      <w:numFmt w:val="lowerLetter"/>
+      <w:lvlText w:val="(%1)"/>
+      <w:lvlJc w:val="left"/>
+      <w:pPr>
+        <w:ind w:left="480" w:hanging="480"/>
+      </w:pPr>
+      <w:rPr>
+        <w:rFonts w:hint="eastAsia"/>
+      </w:rPr>
+    </w:lvl>
+    <w:lvl w:ilvl="1" w:tplc="04090019" w:tentative="1">
+      <w:start w:val="1"/>
+      <w:numFmt w:val="ideographTraditional"/>
+      <w:lvlText w:val="%2、"/>
+      <w:lvlJc w:val="left"/>
+      <w:pPr>
+        <w:ind w:left="960" w:hanging="480"/>
+      </w:pPr>
+    </w:lvl>
+    <w:lvl w:ilvl="2" w:tplc="0409001B" w:tentative="1">
+      <w:start w:val="1"/>
+      <w:numFmt w:val="lowerRoman"/>
+      <w:lvlText w:val="%3."/>
+      <w:lvlJc w:val="right"/>
+      <w:pPr>
+        <w:ind w:left="1440" w:hanging="480"/>
+      </w:pPr>
+    </w:lvl>
+    <w:lvl w:ilvl="3" w:tplc="0409000F" w:tentative="1">
+      <w:start w:val="1"/>
+      <w:numFmt w:val="decimal"/>
+      <w:lvlText w:val="%4."/>
+      <w:lvlJc w:val="left"/>
+      <w:pPr>
+        <w:ind w:left="1920" w:hanging="480"/>
+      </w:pPr>
+    </w:lvl>
+    <w:lvl w:ilvl="4" w:tplc="04090019" w:tentative="1">
+      <w:start w:val="1"/>
+      <w:numFmt w:val="ideographTraditional"/>
+      <w:lvlText w:val="%5、"/>
+      <w:lvlJc w:val="left"/>
+      <w:pPr>
+        <w:ind w:left="2400" w:hanging="480"/>
+      </w:pPr>
+    </w:lvl>
+    <w:lvl w:ilvl="5" w:tplc="0409001B" w:tentative="1">
+      <w:start w:val="1"/>
+      <w:numFmt w:val="lowerRoman"/>
+      <w:lvlText w:val="%6."/>
+      <w:lvlJc w:val="right"/>
+      <w:pPr>
+        <w:ind w:left="2880" w:hanging="480"/>
+      </w:pPr>
+    </w:lvl>
+    <w:lvl w:ilvl="6" w:tplc="0409000F" w:tentative="1">
+      <w:start w:val="1"/>
+      <w:numFmt w:val="decimal"/>
+      <w:lvlText w:val="%7."/>
+      <w:lvlJc w:val="left"/>
+      <w:pPr>
+        <w:ind w:left="3360" w:hanging="480"/>
+      </w:pPr>
+    </w:lvl>
+    <w:lvl w:ilvl="7" w:tplc="04090019" w:tentative="1">
+      <w:start w:val="1"/>
+      <w:numFmt w:val="ideographTraditional"/>
+      <w:lvlText w:val="%8、"/>
+      <w:lvlJc w:val="left"/>
+      <w:pPr>
+        <w:ind w:left="3840" w:hanging="480"/>
+      </w:pPr>
+    </w:lvl>
+    <w:lvl w:ilvl="8" w:tplc="0409001B" w:tentative="1">
+      <w:start w:val="1"/>
+      <w:numFmt w:val="lowerRoman"/>
+      <w:lvlText w:val="%9."/>
+      <w:lvlJc w:val="right"/>
+      <w:pPr>
+        <w:ind w:left="4320" w:hanging="480"/>
+      </w:pPr>
+    </w:lvl>
+  </w:abstractNum>
+  <w:abstractNum w:abstractNumId="1" w15:restartNumberingAfterBreak="0">
     <w:nsid w:val="06C3299C"/>
     <w:multiLevelType w:val="hybridMultilevel"/>
     <w:tmpl w:val="F530E1F4"/>
@@ -1780,7 +1901,7 @@
       </w:pPr>
     </w:lvl>
   </w:abstractNum>
-  <w:abstractNum w:abstractNumId="1" w15:restartNumberingAfterBreak="0">
+  <w:abstractNum w:abstractNumId="2" w15:restartNumberingAfterBreak="0">
     <w:nsid w:val="0E1D2FBF"/>
     <w:multiLevelType w:val="hybridMultilevel"/>
     <w:tmpl w:val="4008FCC8"/>
@@ -1869,7 +1990,7 @@
       </w:pPr>
     </w:lvl>
   </w:abstractNum>
-  <w:abstractNum w:abstractNumId="2" w15:restartNumberingAfterBreak="0">
+  <w:abstractNum w:abstractNumId="3" w15:restartNumberingAfterBreak="0">
     <w:nsid w:val="13403FBD"/>
     <w:multiLevelType w:val="hybridMultilevel"/>
     <w:tmpl w:val="9CC83352"/>
@@ -1958,7 +2079,7 @@
       </w:pPr>
     </w:lvl>
   </w:abstractNum>
-  <w:abstractNum w:abstractNumId="3" w15:restartNumberingAfterBreak="0">
+  <w:abstractNum w:abstractNumId="4" w15:restartNumberingAfterBreak="0">
     <w:nsid w:val="14400C08"/>
     <w:multiLevelType w:val="hybridMultilevel"/>
     <w:tmpl w:val="F6967B6A"/>
@@ -2047,7 +2168,7 @@
       </w:pPr>
     </w:lvl>
   </w:abstractNum>
-  <w:abstractNum w:abstractNumId="4" w15:restartNumberingAfterBreak="0">
+  <w:abstractNum w:abstractNumId="5" w15:restartNumberingAfterBreak="0">
     <w:nsid w:val="1D9D458B"/>
     <w:multiLevelType w:val="multilevel"/>
     <w:tmpl w:val="32E876EC"/>
@@ -2196,7 +2317,7 @@
       </w:rPr>
     </w:lvl>
   </w:abstractNum>
-  <w:abstractNum w:abstractNumId="5" w15:restartNumberingAfterBreak="0">
+  <w:abstractNum w:abstractNumId="6" w15:restartNumberingAfterBreak="0">
     <w:nsid w:val="262E68E6"/>
     <w:multiLevelType w:val="hybridMultilevel"/>
     <w:tmpl w:val="204EB3A2"/>
@@ -2285,7 +2406,7 @@
       </w:pPr>
     </w:lvl>
   </w:abstractNum>
-  <w:abstractNum w:abstractNumId="6" w15:restartNumberingAfterBreak="0">
+  <w:abstractNum w:abstractNumId="7" w15:restartNumberingAfterBreak="0">
     <w:nsid w:val="2B1E4807"/>
     <w:multiLevelType w:val="hybridMultilevel"/>
     <w:tmpl w:val="764E17DA"/>
@@ -2374,7 +2495,7 @@
       </w:pPr>
     </w:lvl>
   </w:abstractNum>
-  <w:abstractNum w:abstractNumId="7" w15:restartNumberingAfterBreak="0">
+  <w:abstractNum w:abstractNumId="8" w15:restartNumberingAfterBreak="0">
     <w:nsid w:val="2CD5243A"/>
     <w:multiLevelType w:val="hybridMultilevel"/>
     <w:tmpl w:val="AFC2532A"/>
@@ -2463,7 +2584,7 @@
       </w:pPr>
     </w:lvl>
   </w:abstractNum>
-  <w:abstractNum w:abstractNumId="8" w15:restartNumberingAfterBreak="0">
+  <w:abstractNum w:abstractNumId="9" w15:restartNumberingAfterBreak="0">
     <w:nsid w:val="30567E56"/>
     <w:multiLevelType w:val="hybridMultilevel"/>
     <w:tmpl w:val="4E581740"/>
@@ -2578,7 +2699,7 @@
       </w:rPr>
     </w:lvl>
   </w:abstractNum>
-  <w:abstractNum w:abstractNumId="9" w15:restartNumberingAfterBreak="0">
+  <w:abstractNum w:abstractNumId="10" w15:restartNumberingAfterBreak="0">
     <w:nsid w:val="340721FA"/>
     <w:multiLevelType w:val="multilevel"/>
     <w:tmpl w:val="6130F296"/>
@@ -2727,7 +2848,7 @@
       </w:rPr>
     </w:lvl>
   </w:abstractNum>
-  <w:abstractNum w:abstractNumId="10" w15:restartNumberingAfterBreak="0">
+  <w:abstractNum w:abstractNumId="11" w15:restartNumberingAfterBreak="0">
     <w:nsid w:val="34FE2F30"/>
     <w:multiLevelType w:val="hybridMultilevel"/>
     <w:tmpl w:val="FED28C80"/>
@@ -2816,7 +2937,7 @@
       </w:pPr>
     </w:lvl>
   </w:abstractNum>
-  <w:abstractNum w:abstractNumId="11" w15:restartNumberingAfterBreak="0">
+  <w:abstractNum w:abstractNumId="12" w15:restartNumberingAfterBreak="0">
     <w:nsid w:val="3B4803CE"/>
     <w:multiLevelType w:val="hybridMultilevel"/>
     <w:tmpl w:val="014E54F8"/>
@@ -2902,7 +3023,7 @@
       </w:pPr>
     </w:lvl>
   </w:abstractNum>
-  <w:abstractNum w:abstractNumId="12" w15:restartNumberingAfterBreak="0">
+  <w:abstractNum w:abstractNumId="13" w15:restartNumberingAfterBreak="0">
     <w:nsid w:val="3F962999"/>
     <w:multiLevelType w:val="hybridMultilevel"/>
     <w:tmpl w:val="1020DDCE"/>
@@ -2988,7 +3109,7 @@
       </w:pPr>
     </w:lvl>
   </w:abstractNum>
-  <w:abstractNum w:abstractNumId="13" w15:restartNumberingAfterBreak="0">
+  <w:abstractNum w:abstractNumId="14" w15:restartNumberingAfterBreak="0">
     <w:nsid w:val="401244D9"/>
     <w:multiLevelType w:val="hybridMultilevel"/>
     <w:tmpl w:val="EAE85658"/>
@@ -3077,7 +3198,7 @@
       </w:pPr>
     </w:lvl>
   </w:abstractNum>
-  <w:abstractNum w:abstractNumId="14" w15:restartNumberingAfterBreak="0">
+  <w:abstractNum w:abstractNumId="15" w15:restartNumberingAfterBreak="0">
     <w:nsid w:val="40D8723C"/>
     <w:multiLevelType w:val="hybridMultilevel"/>
     <w:tmpl w:val="15387F12"/>
@@ -3166,7 +3287,7 @@
       </w:pPr>
     </w:lvl>
   </w:abstractNum>
-  <w:abstractNum w:abstractNumId="15" w15:restartNumberingAfterBreak="0">
+  <w:abstractNum w:abstractNumId="16" w15:restartNumberingAfterBreak="0">
     <w:nsid w:val="45093B02"/>
     <w:multiLevelType w:val="hybridMultilevel"/>
     <w:tmpl w:val="DA440DFA"/>
@@ -3279,7 +3400,7 @@
       </w:rPr>
     </w:lvl>
   </w:abstractNum>
-  <w:abstractNum w:abstractNumId="16" w15:restartNumberingAfterBreak="0">
+  <w:abstractNum w:abstractNumId="17" w15:restartNumberingAfterBreak="0">
     <w:nsid w:val="45F51128"/>
     <w:multiLevelType w:val="hybridMultilevel"/>
     <w:tmpl w:val="C0C0F5D0"/>
@@ -3368,7 +3489,7 @@
       </w:pPr>
     </w:lvl>
   </w:abstractNum>
-  <w:abstractNum w:abstractNumId="17" w15:restartNumberingAfterBreak="0">
+  <w:abstractNum w:abstractNumId="18" w15:restartNumberingAfterBreak="0">
     <w:nsid w:val="50947A35"/>
     <w:multiLevelType w:val="hybridMultilevel"/>
     <w:tmpl w:val="4A2CD614"/>
@@ -3457,7 +3578,7 @@
       </w:pPr>
     </w:lvl>
   </w:abstractNum>
-  <w:abstractNum w:abstractNumId="18" w15:restartNumberingAfterBreak="0">
+  <w:abstractNum w:abstractNumId="19" w15:restartNumberingAfterBreak="0">
     <w:nsid w:val="783E3EED"/>
     <w:multiLevelType w:val="multilevel"/>
     <w:tmpl w:val="869A6998"/>
@@ -3607,60 +3728,63 @@
     </w:lvl>
   </w:abstractNum>
   <w:num w:numId="1">
+    <w:abstractNumId w:val="19"/>
+  </w:num>
+  <w:num w:numId="2">
+    <w:abstractNumId w:val="5"/>
+  </w:num>
+  <w:num w:numId="3">
+    <w:abstractNumId w:val="13"/>
+  </w:num>
+  <w:num w:numId="4">
+    <w:abstractNumId w:val="10"/>
+  </w:num>
+  <w:num w:numId="5">
+    <w:abstractNumId w:val="4"/>
+  </w:num>
+  <w:num w:numId="6">
+    <w:abstractNumId w:val="16"/>
+  </w:num>
+  <w:num w:numId="7">
+    <w:abstractNumId w:val="8"/>
+  </w:num>
+  <w:num w:numId="8">
+    <w:abstractNumId w:val="6"/>
+  </w:num>
+  <w:num w:numId="9">
+    <w:abstractNumId w:val="15"/>
+  </w:num>
+  <w:num w:numId="10">
+    <w:abstractNumId w:val="11"/>
+  </w:num>
+  <w:num w:numId="11">
     <w:abstractNumId w:val="18"/>
   </w:num>
-  <w:num w:numId="2">
-    <w:abstractNumId w:val="4"/>
+  <w:num w:numId="12">
+    <w:abstractNumId w:val="17"/>
   </w:num>
-  <w:num w:numId="3">
+  <w:num w:numId="13">
+    <w:abstractNumId w:val="7"/>
+  </w:num>
+  <w:num w:numId="14">
+    <w:abstractNumId w:val="2"/>
+  </w:num>
+  <w:num w:numId="15">
+    <w:abstractNumId w:val="3"/>
+  </w:num>
+  <w:num w:numId="16">
+    <w:abstractNumId w:val="14"/>
+  </w:num>
+  <w:num w:numId="17">
+    <w:abstractNumId w:val="9"/>
+  </w:num>
+  <w:num w:numId="18">
     <w:abstractNumId w:val="12"/>
   </w:num>
-  <w:num w:numId="4">
-    <w:abstractNumId w:val="9"/>
-  </w:num>
-  <w:num w:numId="5">
-    <w:abstractNumId w:val="3"/>
-  </w:num>
-  <w:num w:numId="6">
-    <w:abstractNumId w:val="15"/>
-  </w:num>
-  <w:num w:numId="7">
-    <w:abstractNumId w:val="7"/>
-  </w:num>
-  <w:num w:numId="8">
-    <w:abstractNumId w:val="5"/>
-  </w:num>
-  <w:num w:numId="9">
-    <w:abstractNumId w:val="14"/>
-  </w:num>
-  <w:num w:numId="10">
-    <w:abstractNumId w:val="10"/>
-  </w:num>
-  <w:num w:numId="11">
-    <w:abstractNumId w:val="17"/>
-  </w:num>
-  <w:num w:numId="12">
-    <w:abstractNumId w:val="16"/>
-  </w:num>
-  <w:num w:numId="13">
-    <w:abstractNumId w:val="6"/>
-  </w:num>
-  <w:num w:numId="14">
+  <w:num w:numId="19">
     <w:abstractNumId w:val="1"/>
   </w:num>
-  <w:num w:numId="15">
-    <w:abstractNumId w:val="2"/>
-  </w:num>
-  <w:num w:numId="16">
-    <w:abstractNumId w:val="13"/>
-  </w:num>
-  <w:num w:numId="17">
-    <w:abstractNumId w:val="8"/>
-  </w:num>
-  <w:num w:numId="18">
-    <w:abstractNumId w:val="11"/>
-  </w:num>
-  <w:num w:numId="19">
+  <w:num w:numId="20">
     <w:abstractNumId w:val="0"/>
   </w:num>
 </w:numbering>
@@ -4093,6 +4217,7 @@
   <w:style w:type="character" w:default="1" w:styleId="a0">
     <w:name w:val="Default Paragraph Font"/>
     <w:uiPriority w:val="1"/>
+    <w:semiHidden/>
     <w:unhideWhenUsed/>
   </w:style>
   <w:style w:type="table" w:default="1" w:styleId="a1">
@@ -4565,7 +4690,7 @@
 </file>
 
 <file path=customXml/itemProps1.xml><?xml version="1.0" encoding="utf-8"?>
-<ds:datastoreItem xmlns:ds="http://schemas.openxmlformats.org/officeDocument/2006/customXml" ds:itemID="{87D27F4E-FB5D-4018-98FD-A023AA8DAA49}">
+<ds:datastoreItem xmlns:ds="http://schemas.openxmlformats.org/officeDocument/2006/customXml" ds:itemID="{84649540-510F-4386-9337-600ABE2AFB14}">
   <ds:schemaRefs>
     <ds:schemaRef ds:uri="http://schemas.openxmlformats.org/officeDocument/2006/bibliography"/>
   </ds:schemaRefs>

</xml_diff>